<commit_message>
Testmanager Erläuterung ausführlicher gestaltet
</commit_message>
<xml_diff>
--- a/Ausformuliert.docx
+++ b/Ausformuliert.docx
@@ -117,31 +117,7 @@
         <w:rPr>
           <w:rStyle w:val="sentence"/>
         </w:rPr>
-        <w:t>für ein Teamprojekt auf</w:t>
-      </w:r>
-      <w:r>
-        <w:rPr>
-          <w:rStyle w:val="sentence"/>
-        </w:rPr>
-        <w:t xml:space="preserve"> einem</w:t>
-      </w:r>
-      <w:r>
-        <w:rPr>
-          <w:rStyle w:val="sentence"/>
-        </w:rPr>
-        <w:t xml:space="preserve"> Team Foundation Server </w:t>
-      </w:r>
-      <w:r>
-        <w:rPr>
-          <w:rStyle w:val="sentence"/>
-        </w:rPr>
-        <w:t>erstellt und verwaltet werden</w:t>
-      </w:r>
-      <w:r>
-        <w:rPr>
-          <w:rStyle w:val="sentence"/>
-        </w:rPr>
-        <w:t>.</w:t>
+        <w:t>für ein Teamprojekt auf einem Team Foundation Server erstellt und verwaltet werden.</w:t>
       </w:r>
       <w:r>
         <w:rPr>
@@ -156,25 +132,7 @@
         <w:rPr>
           <w:rStyle w:val="sentence"/>
         </w:rPr>
-        <w:t xml:space="preserve">stellt eine Rolle dar (z.B. Webserver, Datenbankserver, Desktopclient,…), die für die </w:t>
-      </w:r>
-      <w:r>
-        <w:rPr>
-          <w:rStyle w:val="sentence"/>
-        </w:rPr>
-        <w:t xml:space="preserve">zu entwickelnde und zu testende </w:t>
-      </w:r>
-      <w:r>
-        <w:rPr>
-          <w:rStyle w:val="sentence"/>
-        </w:rPr>
-        <w:t>Anwendung</w:t>
-      </w:r>
-      <w:r>
-        <w:rPr>
-          <w:rStyle w:val="sentence"/>
-        </w:rPr>
-        <w:t>, erforderlich sind.</w:t>
+        <w:t>stellt eine Rolle dar (z.B. Webserver, Datenbankserver, Desktopclient,…), die für die zu entwickelnde und zu testende Anwendung, erforderlich sind.</w:t>
       </w:r>
       <w:r>
         <w:rPr>
@@ -257,19 +215,7 @@
         <w:rPr>
           <w:rStyle w:val="sentence"/>
         </w:rPr>
-        <w:t xml:space="preserve">ard-Lab-Umgebungen kann es sich um physische oder virtuelle Computer </w:t>
-      </w:r>
-      <w:r>
-        <w:rPr>
-          <w:rStyle w:val="sentence"/>
-        </w:rPr>
-        <w:t>mit einer beliebigen Virtualisierungsplattform</w:t>
-      </w:r>
-      <w:r>
-        <w:rPr>
-          <w:rStyle w:val="sentence"/>
-        </w:rPr>
-        <w:t xml:space="preserve"> (z.B. Oracle VM, VMware ESX, Microsoft Hyper-V,…) handeln</w:t>
+        <w:t>ard-Lab-Umgebungen kann es sich um physische oder virtuelle Computer mit einer beliebigen Virtualisierungsplattform (z.B. Oracle VM, VMware ESX, Microsoft Hyper-V,…) handeln</w:t>
       </w:r>
       <w:r>
         <w:rPr>
@@ -404,22 +350,75 @@
         <w:t xml:space="preserve"> erstellte Anwendung zu testen.</w:t>
       </w:r>
       <w:r>
-        <w:t xml:space="preserve"> Dabei können </w:t>
-      </w:r>
-      <w:r>
-        <w:t xml:space="preserve">im Test-Center des Microsoft Testmanagers </w:t>
-      </w:r>
-      <w:r>
-        <w:t>Testpläne organisiert werden, Test Cases erstellt und verwaltet werden, sowie manuelle Tests ausgeführt werden.</w:t>
-      </w:r>
-      <w:r>
-        <w:t xml:space="preserve"> Mithilfe des Lab-Centers kann eine neue Lab-Umgebung erstellt und konfiguriert werden.</w:t>
-      </w:r>
-      <w:r>
-        <w:t xml:space="preserve"> Lab Management ist als Funktion in Team Foundation Server enthalten, zu welchem man mit dem Microsoft Testmanager eine Verbindung herstellen kann.</w:t>
-      </w:r>
+        <w:t xml:space="preserve"> </w:t>
+      </w:r>
+      <w:r>
+        <w:t>Er</w:t>
+      </w:r>
+      <w:r>
+        <w:t xml:space="preserve"> besteht aus den beiden Komponenten ‚Test-Center‘ und ‚Lab-Center‘</w:t>
+      </w:r>
+      <w:r>
+        <w:t>.</w:t>
+      </w:r>
+      <w:r>
+        <w:t xml:space="preserve"> </w:t>
+      </w:r>
+      <w:r>
+        <w:t xml:space="preserve">Basierend auf einem Teamprojekt kann man für jede Iteration im Entwicklungsprozess einen Testplan </w:t>
+      </w:r>
+      <w:r>
+        <w:t>anlegen.</w:t>
+      </w:r>
+    </w:p>
+    <w:p>
+      <w:r>
+        <w:t xml:space="preserve">Im Test-Center </w:t>
+      </w:r>
+      <w:r>
+        <w:t>können die zugehörigen Testfälle erstellt werden und</w:t>
+      </w:r>
+      <w:r>
+        <w:t xml:space="preserve"> f</w:t>
+      </w:r>
+      <w:r>
+        <w:t>ür jeden Testfal</w:t>
+      </w:r>
+      <w:r>
+        <w:t xml:space="preserve">l die einzelnen Schritte, </w:t>
+      </w:r>
+      <w:r>
+        <w:t xml:space="preserve">die Testdaten und </w:t>
+      </w:r>
+      <w:r>
+        <w:t xml:space="preserve">jeweils die eigenen Erwartungen vermerkt werden. </w:t>
+      </w:r>
+      <w:r>
+        <w:t xml:space="preserve">Anhand eines manuellen Tests kann der Tester nun die einzelnen vorher definierten Schritte ausführen, für jeden Schritt vermerken ob die Ausführung erfolgreich war oder nicht und gegebenenfalls einen Kommentar hinzufügen. </w:t>
+      </w:r>
+      <w:r>
+        <w:t xml:space="preserve">Bei der Feststellung eines Fehlers während des manuellen Tests kann anstatt eines Kommentars auch ein Bug </w:t>
+      </w:r>
+      <w:r>
+        <w:t xml:space="preserve">mit ausführlicherer Beschreibung erstellt werden. </w:t>
+      </w:r>
+      <w:r>
+        <w:t xml:space="preserve">So kann für die Entwickler einfach festgehalten werden bei welchem Schritt und mit welchen Testdaten </w:t>
+      </w:r>
+      <w:r>
+        <w:t>ein Fehler entstanden ist.</w:t>
+      </w:r>
+    </w:p>
+    <w:p>
       <w:bookmarkStart w:id="0" w:name="_GoBack"/>
       <w:bookmarkEnd w:id="0"/>
+      <w:r>
+        <w:lastRenderedPageBreak/>
+        <w:t>Mithilfe des Lab-Centers kann eine neue Lab-Umgebung erstellt und konfiguriert werden.</w:t>
+      </w:r>
+      <w:r>
+        <w:t xml:space="preserve"> Lab Management ist als Funktion in Team Foundation Server enthalten, zu welchem man mit dem Microsoft Testmanager eine Verbindung herstellen kann.</w:t>
+      </w:r>
     </w:p>
     <w:sectPr>
       <w:pgSz w:w="11906" w:h="16838"/>
@@ -637,15 +636,6 @@
   </w:abstractNum>
   <w:num w:numId="1">
     <w:abstractNumId w:val="0"/>
-    <w:lvlOverride w:ilvl="0"/>
-    <w:lvlOverride w:ilvl="1"/>
-    <w:lvlOverride w:ilvl="2"/>
-    <w:lvlOverride w:ilvl="3"/>
-    <w:lvlOverride w:ilvl="4"/>
-    <w:lvlOverride w:ilvl="5"/>
-    <w:lvlOverride w:ilvl="6"/>
-    <w:lvlOverride w:ilvl="7"/>
-    <w:lvlOverride w:ilvl="8"/>
   </w:num>
   <w:num w:numId="2">
     <w:abstractNumId w:val="1"/>
@@ -1054,6 +1044,7 @@
   <w:style w:type="character" w:default="1" w:styleId="Absatz-Standardschriftart">
     <w:name w:val="Default Paragraph Font"/>
     <w:uiPriority w:val="1"/>
+    <w:semiHidden/>
     <w:unhideWhenUsed/>
   </w:style>
   <w:style w:type="table" w:default="1" w:styleId="NormaleTabelle">

</xml_diff>